<commit_message>
my mother is a scorpian
</commit_message>
<xml_diff>
--- a/Development Log.docx
+++ b/Development Log.docx
@@ -61,7 +61,16 @@
         </w:numPr>
       </w:pPr>
       <w:r>
-        <w:t>Galaxy script – works like planet script but with galaxy images on bigger scale</w:t>
+        <w:t xml:space="preserve">Galaxy </w:t>
+      </w:r>
+      <w:r>
+        <w:t>bg</w:t>
+      </w:r>
+      <w:r>
+        <w:t xml:space="preserve"> </w:t>
+      </w:r>
+      <w:r>
+        <w:t>images</w:t>
       </w:r>
     </w:p>
     <w:p>
@@ -73,28 +82,22 @@
         </w:numPr>
       </w:pPr>
       <w:r>
-        <w:t>Starfield controller not showing stars</w:t>
+        <w:t>Different stars with diff sizes</w:t>
+      </w:r>
+    </w:p>
+    <w:p>
+      <w:pPr>
+        <w:pStyle w:val="ListParagraph"/>
+        <w:numPr>
+          <w:ilvl w:val="1"/>
+          <w:numId w:val="15"/>
+        </w:numPr>
+      </w:pPr>
+      <w:r>
+        <w:t>Cloud colour based on bg image</w:t>
       </w:r>
       <w:bookmarkStart w:id="0" w:name="_GoBack"/>
       <w:bookmarkEnd w:id="0"/>
-    </w:p>
-    <w:p>
-      <w:pPr>
-        <w:pStyle w:val="ListParagraph"/>
-        <w:numPr>
-          <w:ilvl w:val="0"/>
-          <w:numId w:val="15"/>
-        </w:numPr>
-      </w:pPr>
-      <w:r>
-        <w:t>Fix plant scale issue</w:t>
-      </w:r>
-      <w:r>
-        <w:t xml:space="preserve"> when zooming</w:t>
-      </w:r>
-      <w:r>
-        <w:t xml:space="preserve"> (30/09/16)</w:t>
-      </w:r>
     </w:p>
     <w:p>
       <w:pPr>
@@ -3948,7 +3951,7 @@
 </file>
 
 <file path=customXml/itemProps1.xml><?xml version="1.0" encoding="utf-8"?>
-<ds:datastoreItem xmlns:ds="http://schemas.openxmlformats.org/officeDocument/2006/customXml" ds:itemID="{336FB580-A154-4F16-9EB7-29F1D6F1F2D3}">
+<ds:datastoreItem xmlns:ds="http://schemas.openxmlformats.org/officeDocument/2006/customXml" ds:itemID="{084669D0-FD4A-4D8A-9CD3-CACABF11D1F8}">
   <ds:schemaRefs>
     <ds:schemaRef ds:uri="http://schemas.openxmlformats.org/officeDocument/2006/bibliography"/>
   </ds:schemaRefs>

</xml_diff>